<commit_message>
V1.2 HAnd und automatikbetrieb funktionieren
</commit_message>
<xml_diff>
--- a/Cocktailautomat.docx
+++ b/Cocktailautomat.docx
@@ -914,6 +914,7 @@
                 <w:lang w:eastAsia="de-DE"/>
               </w:rPr>
             </w:pPr>
+            <w:proofErr w:type="spellStart"/>
             <w:r>
               <w:rPr>
                 <w:rFonts w:eastAsia="Times New Roman" w:cstheme="minorHAnsi"/>
@@ -923,6 +924,7 @@
               </w:rPr>
               <w:t>Datalogic</w:t>
             </w:r>
+            <w:proofErr w:type="spellEnd"/>
             <w:r>
               <w:rPr>
                 <w:rFonts w:eastAsia="Times New Roman" w:cstheme="minorHAnsi"/>
@@ -1490,8 +1492,19 @@
                 <w:szCs w:val="24"/>
                 <w:lang w:val="en-GB" w:eastAsia="de-DE"/>
               </w:rPr>
-              <w:t>PC817 Optokoppler</w:t>
-            </w:r>
+              <w:t xml:space="preserve">PC817 </w:t>
+            </w:r>
+            <w:proofErr w:type="spellStart"/>
+            <w:r>
+              <w:rPr>
+                <w:rFonts w:eastAsia="Times New Roman" w:cstheme="minorHAnsi"/>
+                <w:sz w:val="24"/>
+                <w:szCs w:val="24"/>
+                <w:lang w:val="en-GB" w:eastAsia="de-DE"/>
+              </w:rPr>
+              <w:t>Optokoppler</w:t>
+            </w:r>
+            <w:proofErr w:type="spellEnd"/>
           </w:p>
           <w:p>
             <w:pPr>
@@ -2845,13 +2858,430 @@
       <w:r>
         <w:rPr>
           <w:rFonts w:eastAsia="Times New Roman" w:cstheme="minorHAnsi"/>
-          <w:i/>
-          <w:iCs/>
-          <w:sz w:val="24"/>
-          <w:szCs w:val="24"/>
-          <w:lang w:eastAsia="de-DE"/>
-        </w:rPr>
-        <w:t>(Was soll das Projekt am Ende können? Welche Verbesserungen wären für eine Weiterentwicklung denkbar?)</w:t>
+          <w:sz w:val="24"/>
+          <w:szCs w:val="24"/>
+          <w:lang w:eastAsia="de-DE"/>
+        </w:rPr>
+        <w:t>Das Projekt war zeitlich knapp bemessen. Dadurch, dass ich 2 Wochen krank war und eine Woche voll arbeiten musste, konnten einige Zusatz Features nicht umgesetzt werden. Diese können als mögliche Erweiterung umgesetzt werden. Es wird nur der Füllstand von zwei Flaschen gemessen. Dieses kann man auf alle acht Flaschen erweitern. Außerdem kann man noch viel mehr LED-Effekte Programmieren. Aktuell kann man in der Touch Eingabe nur die Flüssigkeiten auswählen. Auch dort kann man vorgefertigte Rezepte verwenden.</w:t>
+      </w:r>
+    </w:p>
+    <w:p>
+      <w:pPr>
+        <w:spacing w:before="100" w:beforeAutospacing="1" w:after="100" w:afterAutospacing="1" w:line="240" w:lineRule="auto"/>
+        <w:rPr>
+          <w:rFonts w:eastAsia="Times New Roman" w:cstheme="minorHAnsi"/>
+          <w:sz w:val="24"/>
+          <w:szCs w:val="24"/>
+          <w:lang w:eastAsia="de-DE"/>
+        </w:rPr>
+      </w:pPr>
+      <w:r>
+        <w:rPr>
+          <w:rFonts w:eastAsia="Times New Roman" w:cstheme="minorHAnsi"/>
+          <w:sz w:val="24"/>
+          <w:szCs w:val="24"/>
+          <w:lang w:eastAsia="de-DE"/>
+        </w:rPr>
+        <w:t>Eine größere</w:t>
+      </w:r>
+      <w:r>
+        <w:rPr>
+          <w:rFonts w:eastAsia="Times New Roman" w:cstheme="minorHAnsi"/>
+          <w:sz w:val="24"/>
+          <w:szCs w:val="24"/>
+          <w:lang w:eastAsia="de-DE"/>
+        </w:rPr>
+        <w:t xml:space="preserve"> Herausforderung war die Installation vom Raspberry PI. Auf diesem läuft Node-R</w:t>
+      </w:r>
+      <w:r>
+        <w:rPr>
+          <w:rFonts w:eastAsia="Times New Roman" w:cstheme="minorHAnsi"/>
+          <w:sz w:val="24"/>
+          <w:szCs w:val="24"/>
+          <w:lang w:eastAsia="de-DE"/>
+        </w:rPr>
+        <w:t>ED</w:t>
+      </w:r>
+      <w:r>
+        <w:rPr>
+          <w:rFonts w:eastAsia="Times New Roman" w:cstheme="minorHAnsi"/>
+          <w:sz w:val="24"/>
+          <w:szCs w:val="24"/>
+          <w:lang w:eastAsia="de-DE"/>
+        </w:rPr>
+        <w:t>, der MQTT-Broker, sowie Maria DB. Dies hat nach der Einarbeitung erfolgreich funktioniert.</w:t>
+      </w:r>
+    </w:p>
+    <w:p>
+      <w:pPr>
+        <w:spacing w:before="100" w:beforeAutospacing="1" w:after="100" w:afterAutospacing="1" w:line="240" w:lineRule="auto"/>
+        <w:rPr>
+          <w:rFonts w:eastAsia="Times New Roman" w:cstheme="minorHAnsi"/>
+          <w:sz w:val="24"/>
+          <w:szCs w:val="24"/>
+          <w:lang w:eastAsia="de-DE"/>
+        </w:rPr>
+      </w:pPr>
+      <w:r>
+        <w:rPr>
+          <w:rFonts w:eastAsia="Times New Roman" w:cstheme="minorHAnsi"/>
+          <w:sz w:val="24"/>
+          <w:szCs w:val="24"/>
+          <w:lang w:eastAsia="de-DE"/>
+        </w:rPr>
+        <w:t>Allgemein war die Integration der MQTT-Kommunikation am herausforderndsten.</w:t>
+      </w:r>
+    </w:p>
+    <w:p>
+      <w:pPr>
+        <w:spacing w:before="100" w:beforeAutospacing="1" w:after="100" w:afterAutospacing="1" w:line="240" w:lineRule="auto"/>
+        <w:outlineLvl w:val="1"/>
+        <w:rPr>
+          <w:rFonts w:eastAsia="Times New Roman" w:cstheme="minorHAnsi"/>
+          <w:b/>
+          <w:bCs/>
+          <w:sz w:val="36"/>
+          <w:szCs w:val="36"/>
+          <w:lang w:eastAsia="de-DE"/>
+        </w:rPr>
+      </w:pPr>
+      <w:r>
+        <w:rPr>
+          <w:rFonts w:eastAsia="Times New Roman" w:cstheme="minorHAnsi"/>
+          <w:b/>
+          <w:bCs/>
+          <w:sz w:val="36"/>
+          <w:szCs w:val="36"/>
+          <w:lang w:eastAsia="de-DE"/>
+        </w:rPr>
+        <w:t>9</w:t>
+      </w:r>
+      <w:r>
+        <w:rPr>
+          <w:rFonts w:eastAsia="Times New Roman" w:cstheme="minorHAnsi"/>
+          <w:b/>
+          <w:bCs/>
+          <w:sz w:val="36"/>
+          <w:szCs w:val="36"/>
+          <w:lang w:eastAsia="de-DE"/>
+        </w:rPr>
+        <w:t xml:space="preserve">. </w:t>
+      </w:r>
+      <w:r>
+        <w:rPr>
+          <w:rFonts w:eastAsia="Times New Roman" w:cstheme="minorHAnsi"/>
+          <w:b/>
+          <w:bCs/>
+          <w:sz w:val="36"/>
+          <w:szCs w:val="36"/>
+          <w:lang w:eastAsia="de-DE"/>
+        </w:rPr>
+        <w:t>Installationsanleitung</w:t>
+      </w:r>
+    </w:p>
+    <w:p>
+      <w:pPr>
+        <w:spacing w:before="100" w:beforeAutospacing="1" w:after="100" w:afterAutospacing="1" w:line="240" w:lineRule="auto"/>
+        <w:rPr>
+          <w:rFonts w:eastAsia="Times New Roman" w:cstheme="minorHAnsi"/>
+          <w:sz w:val="24"/>
+          <w:szCs w:val="24"/>
+          <w:lang w:eastAsia="de-DE"/>
+        </w:rPr>
+      </w:pPr>
+      <w:r>
+        <w:rPr>
+          <w:rFonts w:eastAsia="Times New Roman" w:cstheme="minorHAnsi"/>
+          <w:sz w:val="24"/>
+          <w:szCs w:val="24"/>
+          <w:lang w:eastAsia="de-DE"/>
+        </w:rPr>
+        <w:t>D</w:t>
+      </w:r>
+      <w:r>
+        <w:rPr>
+          <w:rFonts w:eastAsia="Times New Roman" w:cstheme="minorHAnsi"/>
+          <w:sz w:val="24"/>
+          <w:szCs w:val="24"/>
+          <w:lang w:eastAsia="de-DE"/>
+        </w:rPr>
+        <w:t>er Cocktailautomat</w:t>
+      </w:r>
+      <w:r>
+        <w:rPr>
+          <w:rFonts w:eastAsia="Times New Roman" w:cstheme="minorHAnsi"/>
+          <w:sz w:val="24"/>
+          <w:szCs w:val="24"/>
+          <w:lang w:eastAsia="de-DE"/>
+        </w:rPr>
+        <w:t xml:space="preserve"> muss an einem Ort mit WLAN aufgestellt werden. Danach müssen der Raspberry Pi und der ESP 32 mit dem WLAN verbunden werden. Der Raspberry Pi muss ein fest IP-Adresse vom Router erhalten. Diese feste IP-Adresse muss im ESP 32 eingetragen </w:t>
+      </w:r>
+      <w:r>
+        <w:rPr>
+          <w:rFonts w:eastAsia="Times New Roman" w:cstheme="minorHAnsi"/>
+          <w:sz w:val="24"/>
+          <w:szCs w:val="24"/>
+          <w:lang w:eastAsia="de-DE"/>
+        </w:rPr>
+        <w:t>werden,</w:t>
+      </w:r>
+      <w:r>
+        <w:rPr>
+          <w:rFonts w:eastAsia="Times New Roman" w:cstheme="minorHAnsi"/>
+          <w:sz w:val="24"/>
+          <w:szCs w:val="24"/>
+          <w:lang w:eastAsia="de-DE"/>
+        </w:rPr>
+        <w:t xml:space="preserve"> um die Kommunikation mit dem </w:t>
+      </w:r>
+      <w:r>
+        <w:rPr>
+          <w:rFonts w:eastAsia="Times New Roman" w:cstheme="minorHAnsi"/>
+          <w:sz w:val="24"/>
+          <w:szCs w:val="24"/>
+          <w:lang w:eastAsia="de-DE"/>
+        </w:rPr>
+        <w:t>MQTT-Broker</w:t>
+      </w:r>
+      <w:r>
+        <w:rPr>
+          <w:rFonts w:eastAsia="Times New Roman" w:cstheme="minorHAnsi"/>
+          <w:sz w:val="24"/>
+          <w:szCs w:val="24"/>
+          <w:lang w:eastAsia="de-DE"/>
+        </w:rPr>
+        <w:t xml:space="preserve"> sicherzustellen.</w:t>
+      </w:r>
+    </w:p>
+    <w:p>
+      <w:pPr>
+        <w:spacing w:before="100" w:beforeAutospacing="1" w:after="100" w:afterAutospacing="1" w:line="240" w:lineRule="auto"/>
+        <w:outlineLvl w:val="1"/>
+        <w:rPr>
+          <w:rFonts w:eastAsia="Times New Roman" w:cstheme="minorHAnsi"/>
+          <w:b/>
+          <w:bCs/>
+          <w:sz w:val="36"/>
+          <w:szCs w:val="36"/>
+          <w:lang w:eastAsia="de-DE"/>
+        </w:rPr>
+      </w:pPr>
+      <w:r>
+        <w:rPr>
+          <w:rFonts w:eastAsia="Times New Roman" w:cstheme="minorHAnsi"/>
+          <w:b/>
+          <w:bCs/>
+          <w:sz w:val="36"/>
+          <w:szCs w:val="36"/>
+          <w:lang w:eastAsia="de-DE"/>
+        </w:rPr>
+        <w:t>9</w:t>
+      </w:r>
+      <w:r>
+        <w:rPr>
+          <w:rFonts w:eastAsia="Times New Roman" w:cstheme="minorHAnsi"/>
+          <w:b/>
+          <w:bCs/>
+          <w:sz w:val="36"/>
+          <w:szCs w:val="36"/>
+          <w:lang w:eastAsia="de-DE"/>
+        </w:rPr>
+        <w:t xml:space="preserve">. </w:t>
+      </w:r>
+      <w:r>
+        <w:rPr>
+          <w:rFonts w:eastAsia="Times New Roman" w:cstheme="minorHAnsi"/>
+          <w:b/>
+          <w:bCs/>
+          <w:sz w:val="36"/>
+          <w:szCs w:val="36"/>
+          <w:lang w:eastAsia="de-DE"/>
+        </w:rPr>
+        <w:t>Bedienungsanleitung</w:t>
+      </w:r>
+    </w:p>
+    <w:p>
+      <w:pPr>
+        <w:spacing w:before="100" w:beforeAutospacing="1" w:after="100" w:afterAutospacing="1" w:line="240" w:lineRule="auto"/>
+        <w:rPr>
+          <w:rFonts w:eastAsia="Times New Roman" w:cstheme="minorHAnsi"/>
+          <w:sz w:val="24"/>
+          <w:szCs w:val="24"/>
+          <w:lang w:eastAsia="de-DE"/>
+        </w:rPr>
+      </w:pPr>
+      <w:r>
+        <w:rPr>
+          <w:rFonts w:eastAsia="Times New Roman" w:cstheme="minorHAnsi"/>
+          <w:sz w:val="24"/>
+          <w:szCs w:val="24"/>
+          <w:lang w:eastAsia="de-DE"/>
+        </w:rPr>
+        <w:t>Der Cocktailautomat muss mit dem Strom verbunden werden. Danach muss der FI/LS Schalter auf der Rückseite eingeschaltet werden. Nun fährt der Cocktailautomat hoch. Nachdem alles gestartet ist, muss auf dem Raspberry Pi das Node RED Dashboard gestartet werden.</w:t>
+      </w:r>
+    </w:p>
+    <w:p>
+      <w:pPr>
+        <w:spacing w:before="100" w:beforeAutospacing="1" w:after="100" w:afterAutospacing="1" w:line="240" w:lineRule="auto"/>
+        <w:rPr>
+          <w:rFonts w:eastAsia="Times New Roman" w:cstheme="minorHAnsi"/>
+          <w:sz w:val="24"/>
+          <w:szCs w:val="24"/>
+          <w:lang w:eastAsia="de-DE"/>
+        </w:rPr>
+      </w:pPr>
+      <w:r>
+        <w:rPr>
+          <w:rFonts w:eastAsia="Times New Roman" w:cstheme="minorHAnsi"/>
+          <w:sz w:val="24"/>
+          <w:szCs w:val="24"/>
+          <w:lang w:eastAsia="de-DE"/>
+        </w:rPr>
+        <w:lastRenderedPageBreak/>
+        <w:t>Nun werden die Flaschen</w:t>
+      </w:r>
+      <w:r>
+        <w:rPr>
+          <w:rFonts w:eastAsia="Times New Roman" w:cstheme="minorHAnsi"/>
+          <w:sz w:val="24"/>
+          <w:szCs w:val="24"/>
+          <w:lang w:eastAsia="de-DE"/>
+        </w:rPr>
+        <w:t xml:space="preserve"> mit den Zutaten</w:t>
+      </w:r>
+      <w:r>
+        <w:rPr>
+          <w:rFonts w:eastAsia="Times New Roman" w:cstheme="minorHAnsi"/>
+          <w:sz w:val="24"/>
+          <w:szCs w:val="24"/>
+          <w:lang w:eastAsia="de-DE"/>
+        </w:rPr>
+        <w:t xml:space="preserve"> in den Automaten gestellt und die Schläuche kommen in die Flaschen und der Füllstands Sensor kommt auf den Flaschenkopf.</w:t>
+      </w:r>
+    </w:p>
+    <w:p>
+      <w:pPr>
+        <w:spacing w:before="100" w:beforeAutospacing="1" w:after="100" w:afterAutospacing="1" w:line="240" w:lineRule="auto"/>
+        <w:rPr>
+          <w:rFonts w:eastAsia="Times New Roman" w:cstheme="minorHAnsi"/>
+          <w:sz w:val="24"/>
+          <w:szCs w:val="24"/>
+          <w:lang w:eastAsia="de-DE"/>
+        </w:rPr>
+      </w:pPr>
+      <w:r>
+        <w:rPr>
+          <w:rFonts w:eastAsia="Times New Roman" w:cstheme="minorHAnsi"/>
+          <w:sz w:val="24"/>
+          <w:szCs w:val="24"/>
+          <w:lang w:eastAsia="de-DE"/>
+        </w:rPr>
+        <w:t>Als nächstes müssen die Schläuche des Cocktailautomaten befüllt werden. Dafür wir ein Glas unter den Auslass des Cocktailautomaten gestellt. Danach werden im Handbetrieb alle Zutaten nacheinander angesteuert, bis die Zutat aus dem Auslass kommt.</w:t>
+      </w:r>
+    </w:p>
+    <w:p>
+      <w:pPr>
+        <w:spacing w:before="100" w:beforeAutospacing="1" w:after="100" w:afterAutospacing="1" w:line="240" w:lineRule="auto"/>
+        <w:rPr>
+          <w:rFonts w:eastAsia="Times New Roman" w:cstheme="minorHAnsi"/>
+          <w:sz w:val="24"/>
+          <w:szCs w:val="24"/>
+          <w:lang w:eastAsia="de-DE"/>
+        </w:rPr>
+      </w:pPr>
+      <w:r>
+        <w:rPr>
+          <w:rFonts w:eastAsia="Times New Roman" w:cstheme="minorHAnsi"/>
+          <w:sz w:val="24"/>
+          <w:szCs w:val="24"/>
+          <w:lang w:eastAsia="de-DE"/>
+        </w:rPr>
+        <w:t>Ist dieser Schritt abgeschlossen kann auf die Zubereitung gewechselt werden. Hier können die Mengen der Zutaten ausgewählt werden. Spätestens jetzt sollte man das Glas unter den Auslass stellen. Mit Betätigung des Startbutton beginnt der Automat nacheinander die Zutaten in das Glas zu füllen. Nach diesem Vorgang kann das Glas entnommen werden.</w:t>
+      </w:r>
+    </w:p>
+    <w:p>
+      <w:pPr>
+        <w:spacing w:before="100" w:beforeAutospacing="1" w:after="100" w:afterAutospacing="1" w:line="240" w:lineRule="auto"/>
+        <w:rPr>
+          <w:rFonts w:eastAsia="Times New Roman" w:cstheme="minorHAnsi"/>
+          <w:sz w:val="24"/>
+          <w:szCs w:val="24"/>
+          <w:lang w:eastAsia="de-DE"/>
+        </w:rPr>
+      </w:pPr>
+      <w:r>
+        <w:rPr>
+          <w:rFonts w:eastAsia="Times New Roman" w:cstheme="minorHAnsi"/>
+          <w:sz w:val="24"/>
+          <w:szCs w:val="24"/>
+          <w:lang w:eastAsia="de-DE"/>
+        </w:rPr>
+        <w:t>Dies kann nun so lange wiederholt werden, bis die Zutaten leer sind. Diese können dann gewechselt werden und dann geht es weiter.</w:t>
+      </w:r>
+    </w:p>
+    <w:p>
+      <w:pPr>
+        <w:spacing w:before="100" w:beforeAutospacing="1" w:after="100" w:afterAutospacing="1" w:line="240" w:lineRule="auto"/>
+        <w:rPr>
+          <w:rFonts w:eastAsia="Times New Roman" w:cstheme="minorHAnsi"/>
+          <w:sz w:val="24"/>
+          <w:szCs w:val="24"/>
+          <w:lang w:eastAsia="de-DE"/>
+        </w:rPr>
+      </w:pPr>
+      <w:r>
+        <w:rPr>
+          <w:rFonts w:eastAsia="Times New Roman" w:cstheme="minorHAnsi"/>
+          <w:sz w:val="24"/>
+          <w:szCs w:val="24"/>
+          <w:lang w:eastAsia="de-DE"/>
+        </w:rPr>
+        <w:t xml:space="preserve">Soll der Automat werden außer Betrieb genommen werden, müssen die Schläuche gereinigt und entleert werden. Dafür werden die Schläuche aus den Flaschen </w:t>
+      </w:r>
+      <w:r>
+        <w:rPr>
+          <w:rFonts w:eastAsia="Times New Roman" w:cstheme="minorHAnsi"/>
+          <w:sz w:val="24"/>
+          <w:szCs w:val="24"/>
+          <w:lang w:eastAsia="de-DE"/>
+        </w:rPr>
+        <w:t>mit den</w:t>
+      </w:r>
+      <w:r>
+        <w:rPr>
+          <w:rFonts w:eastAsia="Times New Roman" w:cstheme="minorHAnsi"/>
+          <w:sz w:val="24"/>
+          <w:szCs w:val="24"/>
+          <w:lang w:eastAsia="de-DE"/>
+        </w:rPr>
+        <w:t xml:space="preserve"> Zutaten genommen</w:t>
+      </w:r>
+      <w:r>
+        <w:rPr>
+          <w:rFonts w:eastAsia="Times New Roman" w:cstheme="minorHAnsi"/>
+          <w:sz w:val="24"/>
+          <w:szCs w:val="24"/>
+          <w:lang w:eastAsia="de-DE"/>
+        </w:rPr>
+        <w:t xml:space="preserve">. Diese kommen jetzt in Behälter mit lauwarmem Wasser. Nun werden alle Schläuche, die benutzt wurden, durchgespült. Dafür muss wieder auf den Handbetrieb gewechselt werden. Pro Zutat soll ein halbes Glas Wasser ca. 15cl durchlaufen. Dafür ein Glas unter den Auslass stellen und die Zutaten nacheinander auf der Bedienüberfläche anwählen. Ist das Wasser einer Zutat durchgelaufen, wird der Zutatenschlauch aus dem Wasser gezogen und die Pumpe saugt den Schlauch leer. Kommt keine Flüssigkeit mehr aus dem Auslass vom Gerät kann die Zutat abgeschaltet werden und die Reinigung vom nächsten kann beginnen. Sind alle Schläuche gereinigt, können die Oberflächen unter dem Auslass sowie die Stellplätze der Flaschen mit einem </w:t>
+      </w:r>
+      <w:r>
+        <w:rPr>
+          <w:rFonts w:eastAsia="Times New Roman" w:cstheme="minorHAnsi"/>
+          <w:sz w:val="24"/>
+          <w:szCs w:val="24"/>
+          <w:lang w:eastAsia="de-DE"/>
+        </w:rPr>
+        <w:t>feuchten</w:t>
+      </w:r>
+      <w:r>
+        <w:rPr>
+          <w:rFonts w:eastAsia="Times New Roman" w:cstheme="minorHAnsi"/>
+          <w:sz w:val="24"/>
+          <w:szCs w:val="24"/>
+          <w:lang w:eastAsia="de-DE"/>
+        </w:rPr>
+        <w:t xml:space="preserve"> Lappen gereinigt werden.</w:t>
       </w:r>
     </w:p>
     <w:sectPr>
@@ -4267,6 +4697,7 @@
   <w:style w:type="character" w:default="1" w:styleId="Absatz-Standardschriftart">
     <w:name w:val="Default Paragraph Font"/>
     <w:uiPriority w:val="1"/>
+    <w:semiHidden/>
     <w:unhideWhenUsed/>
   </w:style>
   <w:style w:type="table" w:default="1" w:styleId="NormaleTabelle">

</xml_diff>